<commit_message>
Updated guide to add steps for installing solution from content hub
</commit_message>
<xml_diff>
--- a/Corelight - MS Sentinel Installation & Usage Guide.docx
+++ b/Corelight - MS Sentinel Installation & Usage Guide.docx
@@ -106,12 +106,12 @@
                 <wp:extent cx="5438775" cy="504825"/>
                 <wp:effectExtent b="0" l="0" r="0" t="0"/>
                 <wp:wrapNone/>
-                <wp:docPr id="1" name="image12.png"/>
+                <wp:docPr id="1" name="image13.png"/>
                 <a:graphic>
                   <a:graphicData uri="http://schemas.openxmlformats.org/drawingml/2006/picture">
                     <pic:pic>
                       <pic:nvPicPr>
-                        <pic:cNvPr id="0" name="image12.png"/>
+                        <pic:cNvPr id="0" name="image13.png"/>
                         <pic:cNvPicPr preferRelativeResize="0"/>
                       </pic:nvPicPr>
                       <pic:blipFill>
@@ -150,12 +150,12 @@
             <wp:extent cx="8477250" cy="8891588"/>
             <wp:effectExtent b="0" l="0" r="0" t="0"/>
             <wp:wrapNone/>
-            <wp:docPr id="10" name="image5.jpg"/>
+            <wp:docPr id="5" name="image14.jpg"/>
             <a:graphic>
               <a:graphicData uri="http://schemas.openxmlformats.org/drawingml/2006/picture">
                 <pic:pic>
                   <pic:nvPicPr>
-                    <pic:cNvPr id="0" name="image5.jpg"/>
+                    <pic:cNvPr id="0" name="image14.jpg"/>
                     <pic:cNvPicPr preferRelativeResize="0"/>
                   </pic:nvPicPr>
                   <pic:blipFill>
@@ -576,7 +576,7 @@
                 <w:szCs w:val="24"/>
                 <w:rtl w:val="0"/>
               </w:rPr>
-              <w:t xml:space="preserve">3.2.0</w:t>
+              <w:t xml:space="preserve">1.0.0</w:t>
             </w:r>
           </w:p>
         </w:tc>
@@ -611,7 +611,7 @@
                 <w:szCs w:val="24"/>
                 <w:rtl w:val="0"/>
               </w:rPr>
-              <w:t xml:space="preserve">03rd February 2024</w:t>
+              <w:t xml:space="preserve">08th April 2025</w:t>
             </w:r>
           </w:p>
         </w:tc>
@@ -780,17 +780,7 @@
             </w:tabs>
             <w:spacing w:before="60" w:line="240" w:lineRule="auto"/>
             <w:rPr>
-              <w:rFonts w:ascii="Arial" w:cs="Arial" w:eastAsia="Arial" w:hAnsi="Arial"/>
               <w:b w:val="1"/>
-              <w:i w:val="0"/>
-              <w:smallCaps w:val="0"/>
-              <w:strike w:val="0"/>
-              <w:color w:val="000000"/>
-              <w:sz w:val="22"/>
-              <w:szCs w:val="22"/>
-              <w:u w:val="none"/>
-              <w:shd w:fill="auto" w:val="clear"/>
-              <w:vertAlign w:val="baseline"/>
             </w:rPr>
           </w:pPr>
           <w:r>
@@ -801,17 +791,7 @@
           <w:hyperlink w:anchor="_30j0zll">
             <w:r>
               <w:rPr>
-                <w:rFonts w:ascii="Arial" w:cs="Arial" w:eastAsia="Arial" w:hAnsi="Arial"/>
                 <w:b w:val="1"/>
-                <w:i w:val="0"/>
-                <w:smallCaps w:val="0"/>
-                <w:strike w:val="0"/>
-                <w:color w:val="000000"/>
-                <w:sz w:val="22"/>
-                <w:szCs w:val="22"/>
-                <w:u w:val="none"/>
-                <w:shd w:fill="auto" w:val="clear"/>
-                <w:vertAlign w:val="baseline"/>
                 <w:rtl w:val="0"/>
               </w:rPr>
               <w:t xml:space="preserve">Version Control</w:t>
@@ -833,60 +813,48 @@
             </w:tabs>
             <w:spacing w:before="60" w:line="240" w:lineRule="auto"/>
             <w:rPr>
-              <w:rFonts w:ascii="Arial" w:cs="Arial" w:eastAsia="Arial" w:hAnsi="Arial"/>
               <w:b w:val="1"/>
-              <w:i w:val="0"/>
-              <w:smallCaps w:val="0"/>
-              <w:strike w:val="0"/>
-              <w:sz w:val="22"/>
-              <w:szCs w:val="22"/>
-              <w:shd w:fill="auto" w:val="clear"/>
-              <w:vertAlign w:val="baseline"/>
             </w:rPr>
           </w:pPr>
           <w:hyperlink w:anchor="_46ptvxpgnbe8">
             <w:r>
               <w:rPr>
-                <w:rFonts w:ascii="Arial" w:cs="Arial" w:eastAsia="Arial" w:hAnsi="Arial"/>
                 <w:b w:val="1"/>
-                <w:i w:val="0"/>
-                <w:smallCaps w:val="0"/>
-                <w:strike w:val="0"/>
-                <w:color w:val="000000"/>
-                <w:sz w:val="22"/>
-                <w:szCs w:val="22"/>
-                <w:u w:val="none"/>
-                <w:shd w:fill="auto" w:val="clear"/>
-                <w:vertAlign w:val="baseline"/>
                 <w:rtl w:val="0"/>
               </w:rPr>
               <w:t xml:space="preserve">Contents</w:t>
               <w:tab/>
+              <w:t xml:space="preserve">2</w:t>
             </w:r>
           </w:hyperlink>
           <w:r>
-            <w:fldChar w:fldCharType="begin"/>
-            <w:instrText xml:space="preserve"> PAGEREF _46ptvxpgnbe8 \h </w:instrText>
-            <w:fldChar w:fldCharType="separate"/>
-          </w:r>
-          <w:r>
             <w:rPr>
-              <w:rFonts w:ascii="Arial" w:cs="Arial" w:eastAsia="Arial" w:hAnsi="Arial"/>
-              <w:b w:val="1"/>
-              <w:i w:val="0"/>
-              <w:smallCaps w:val="0"/>
-              <w:strike w:val="0"/>
-              <w:sz w:val="22"/>
-              <w:szCs w:val="22"/>
-              <w:shd w:fill="auto" w:val="clear"/>
-              <w:vertAlign w:val="baseline"/>
               <w:rtl w:val="0"/>
             </w:rPr>
-            <w:t xml:space="preserve">2</w:t>
           </w:r>
-          <w:r>
-            <w:fldChar w:fldCharType="end"/>
-          </w:r>
+        </w:p>
+        <w:p>
+          <w:pPr>
+            <w:widowControl w:val="0"/>
+            <w:tabs>
+              <w:tab w:val="right" w:leader="none" w:pos="12000"/>
+            </w:tabs>
+            <w:spacing w:before="60" w:line="240" w:lineRule="auto"/>
+            <w:rPr>
+              <w:b w:val="1"/>
+            </w:rPr>
+          </w:pPr>
+          <w:hyperlink w:anchor="_5agrrdthhupx">
+            <w:r>
+              <w:rPr>
+                <w:b w:val="1"/>
+                <w:rtl w:val="0"/>
+              </w:rPr>
+              <w:t xml:space="preserve">Steps to Install the Corelight MS Sentinel Integration</w:t>
+              <w:tab/>
+              <w:t xml:space="preserve">3</w:t>
+            </w:r>
+          </w:hyperlink>
           <w:r>
             <w:rPr>
               <w:rtl w:val="0"/>
@@ -907,57 +875,18 @@
           <w:hyperlink w:anchor="_1t3h5sf">
             <w:r>
               <w:rPr>
-                <w:rFonts w:ascii="Arial" w:cs="Arial" w:eastAsia="Arial" w:hAnsi="Arial"/>
-                <w:b w:val="1"/>
-                <w:i w:val="0"/>
-                <w:smallCaps w:val="0"/>
-                <w:strike w:val="0"/>
-                <w:color w:val="000000"/>
-                <w:sz w:val="22"/>
-                <w:szCs w:val="22"/>
-                <w:u w:val="none"/>
-                <w:shd w:fill="auto" w:val="clear"/>
-                <w:vertAlign w:val="baseline"/>
-                <w:rtl w:val="0"/>
-              </w:rPr>
-              <w:t xml:space="preserve">Steps to Configure the </w:t>
-            </w:r>
-          </w:hyperlink>
-          <w:hyperlink w:anchor="_1t3h5sf">
-            <w:r>
-              <w:rPr>
                 <w:b w:val="1"/>
                 <w:rtl w:val="0"/>
               </w:rPr>
-              <w:t xml:space="preserve">Corelight </w:t>
-            </w:r>
-          </w:hyperlink>
-          <w:hyperlink w:anchor="_1t3h5sf">
-            <w:r>
-              <w:rPr>
-                <w:rFonts w:ascii="Arial" w:cs="Arial" w:eastAsia="Arial" w:hAnsi="Arial"/>
-                <w:b w:val="1"/>
-                <w:i w:val="0"/>
-                <w:smallCaps w:val="0"/>
-                <w:strike w:val="0"/>
-                <w:color w:val="000000"/>
-                <w:sz w:val="22"/>
-                <w:szCs w:val="22"/>
-                <w:u w:val="none"/>
-                <w:shd w:fill="auto" w:val="clear"/>
-                <w:vertAlign w:val="baseline"/>
-                <w:rtl w:val="0"/>
-              </w:rPr>
-              <w:t xml:space="preserve">Workbook (Dashboards)</w:t>
+              <w:t xml:space="preserve">Steps to Configure the Corelight Workbook (Dashboards)</w:t>
               <w:tab/>
+              <w:t xml:space="preserve">7</w:t>
             </w:r>
           </w:hyperlink>
           <w:r>
             <w:rPr>
-              <w:b w:val="1"/>
               <w:rtl w:val="0"/>
             </w:rPr>
-            <w:t xml:space="preserve">3</w:t>
           </w:r>
         </w:p>
         <w:p>
@@ -977,22 +906,15 @@
                 <w:b w:val="1"/>
                 <w:rtl w:val="0"/>
               </w:rPr>
-              <w:t xml:space="preserve">Steps to Install the Corelight Parsers</w:t>
+              <w:t xml:space="preserve">Steps to Install the Corelight Parser</w:t>
+              <w:tab/>
+              <w:t xml:space="preserve">11</w:t>
             </w:r>
           </w:hyperlink>
           <w:r>
             <w:rPr>
-              <w:b w:val="1"/>
               <w:rtl w:val="0"/>
             </w:rPr>
-            <w:t xml:space="preserve"> </w:t>
-          </w:r>
-          <w:r>
-            <w:rPr>
-              <w:b w:val="1"/>
-              <w:rtl w:val="0"/>
-            </w:rPr>
-            <w:t xml:space="preserve">                                                                                       7 </w:t>
           </w:r>
         </w:p>
         <w:p>
@@ -1012,22 +934,43 @@
                 <w:b w:val="1"/>
                 <w:rtl w:val="0"/>
               </w:rPr>
-              <w:t xml:space="preserve">Steps to Update the Watchlist </w:t>
+              <w:t xml:space="preserve">Steps to update Watchlist</w:t>
+              <w:tab/>
+              <w:t xml:space="preserve">12</w:t>
             </w:r>
           </w:hyperlink>
           <w:r>
             <w:rPr>
-              <w:b w:val="1"/>
               <w:rtl w:val="0"/>
             </w:rPr>
-            <w:t xml:space="preserve">  </w:t>
           </w:r>
+        </w:p>
+        <w:p>
+          <w:pPr>
+            <w:widowControl w:val="0"/>
+            <w:tabs>
+              <w:tab w:val="right" w:leader="none" w:pos="12000"/>
+            </w:tabs>
+            <w:spacing w:before="60" w:line="240" w:lineRule="auto"/>
+            <w:rPr>
+              <w:b w:val="1"/>
+            </w:rPr>
+          </w:pPr>
+          <w:hyperlink w:anchor="_jptt25xnm1fy">
+            <w:r>
+              <w:rPr>
+                <w:b w:val="1"/>
+                <w:rtl w:val="0"/>
+              </w:rPr>
+              <w:t xml:space="preserve">Limitations</w:t>
+              <w:tab/>
+              <w:t xml:space="preserve">16</w:t>
+            </w:r>
+          </w:hyperlink>
           <w:r>
             <w:rPr>
-              <w:b w:val="1"/>
               <w:rtl w:val="0"/>
             </w:rPr>
-            <w:t xml:space="preserve">                                                                                                 8</w:t>
           </w:r>
           <w:r>
             <w:fldChar w:fldCharType="end"/>
@@ -1053,13 +996,861 @@
     </w:p>
     <w:p>
       <w:pPr>
+        <w:pStyle w:val="Heading1"/>
+        <w:rPr/>
+      </w:pPr>
+      <w:bookmarkStart w:colFirst="0" w:colLast="0" w:name="_5agrrdthhupx" w:id="6"/>
+      <w:bookmarkEnd w:id="6"/>
+      <w:r>
+        <w:rPr>
+          <w:rtl w:val="0"/>
+        </w:rPr>
+        <w:t xml:space="preserve">Steps to Install the Corelight MS Sentinel Integration</w:t>
+      </w:r>
+    </w:p>
+    <w:p>
+      <w:pPr>
+        <w:numPr>
+          <w:ilvl w:val="0"/>
+          <w:numId w:val="3"/>
+        </w:numPr>
+        <w:ind w:left="720" w:hanging="360"/>
+      </w:pPr>
+      <w:r>
+        <w:rPr>
+          <w:rtl w:val="0"/>
+        </w:rPr>
+        <w:t xml:space="preserve">Login to the azure portal(</w:t>
+      </w:r>
+      <w:hyperlink r:id="rId8">
+        <w:r>
+          <w:rPr>
+            <w:color w:val="1155cc"/>
+            <w:u w:val="single"/>
+            <w:rtl w:val="0"/>
+          </w:rPr>
+          <w:t xml:space="preserve">https://portal.azure.com/#home</w:t>
+        </w:r>
+      </w:hyperlink>
+      <w:r>
+        <w:rPr>
+          <w:rtl w:val="0"/>
+        </w:rPr>
+        <w:t xml:space="preserve"> ), search for Microsoft Sentinel in the search bar and select Microsoft Sentinel service.</w:t>
+      </w:r>
+    </w:p>
+    <w:p>
+      <w:pPr>
+        <w:ind w:left="720" w:firstLine="0"/>
+        <w:rPr/>
+      </w:pPr>
+      <w:r>
+        <w:rPr>
+          <w:rtl w:val="0"/>
+        </w:rPr>
+      </w:r>
+    </w:p>
+    <w:p>
+      <w:pPr>
+        <w:ind w:left="720" w:firstLine="0"/>
+        <w:rPr/>
+      </w:pPr>
+      <w:r>
+        <w:rPr/>
+        <w:drawing>
+          <wp:inline distB="114300" distT="114300" distL="114300" distR="114300">
+            <wp:extent cx="5943600" cy="1892300"/>
+            <wp:effectExtent b="0" l="0" r="0" t="0"/>
+            <wp:docPr id="12" name="image5.png"/>
+            <a:graphic>
+              <a:graphicData uri="http://schemas.openxmlformats.org/drawingml/2006/picture">
+                <pic:pic>
+                  <pic:nvPicPr>
+                    <pic:cNvPr id="0" name="image5.png"/>
+                    <pic:cNvPicPr preferRelativeResize="0"/>
+                  </pic:nvPicPr>
+                  <pic:blipFill>
+                    <a:blip r:embed="rId9"/>
+                    <a:srcRect b="0" l="0" r="0" t="0"/>
+                    <a:stretch>
+                      <a:fillRect/>
+                    </a:stretch>
+                  </pic:blipFill>
+                  <pic:spPr>
+                    <a:xfrm>
+                      <a:off x="0" y="0"/>
+                      <a:ext cx="5943600" cy="1892300"/>
+                    </a:xfrm>
+                    <a:prstGeom prst="rect"/>
+                    <a:ln/>
+                  </pic:spPr>
+                </pic:pic>
+              </a:graphicData>
+            </a:graphic>
+          </wp:inline>
+        </w:drawing>
+      </w:r>
+      <w:r>
+        <w:rPr>
+          <w:rtl w:val="0"/>
+        </w:rPr>
+      </w:r>
+    </w:p>
+    <w:p>
+      <w:pPr>
+        <w:ind w:left="720" w:firstLine="0"/>
+        <w:rPr/>
+      </w:pPr>
+      <w:r>
+        <w:rPr>
+          <w:rtl w:val="0"/>
+        </w:rPr>
+      </w:r>
+    </w:p>
+    <w:p>
+      <w:pPr>
+        <w:numPr>
+          <w:ilvl w:val="0"/>
+          <w:numId w:val="3"/>
+        </w:numPr>
         <w:spacing w:line="276" w:lineRule="auto"/>
-        <w:ind w:left="0" w:firstLine="0"/>
+        <w:ind w:left="720" w:hanging="360"/>
+      </w:pPr>
+      <w:r>
+        <w:rPr>
+          <w:rtl w:val="0"/>
+        </w:rPr>
+        <w:t xml:space="preserve">Now select your workspace and then go to </w:t>
+      </w:r>
+      <w:r>
+        <w:rPr>
+          <w:b w:val="1"/>
+          <w:rtl w:val="0"/>
+        </w:rPr>
+        <w:t xml:space="preserve">Content Hub </w:t>
+      </w:r>
+      <w:r>
+        <w:rPr>
+          <w:rtl w:val="0"/>
+        </w:rPr>
+        <w:t xml:space="preserve">and search for Corelight. After finding the solution </w:t>
+      </w:r>
+      <w:r>
+        <w:rPr>
+          <w:b w:val="1"/>
+          <w:rtl w:val="0"/>
+        </w:rPr>
+        <w:t xml:space="preserve">click on it</w:t>
+      </w:r>
+      <w:r>
+        <w:rPr>
+          <w:rtl w:val="0"/>
+        </w:rPr>
+        <w:t xml:space="preserve"> and </w:t>
+      </w:r>
+      <w:r>
+        <w:rPr>
+          <w:b w:val="1"/>
+          <w:rtl w:val="0"/>
+        </w:rPr>
+        <w:t xml:space="preserve">click on view details </w:t>
+      </w:r>
+      <w:r>
+        <w:rPr>
+          <w:rtl w:val="0"/>
+        </w:rPr>
+        <w:t xml:space="preserve">.</w:t>
+      </w:r>
+    </w:p>
+    <w:p>
+      <w:pPr>
+        <w:spacing w:line="276" w:lineRule="auto"/>
+        <w:ind w:left="720" w:firstLine="0"/>
+        <w:rPr/>
+      </w:pPr>
+      <w:r>
+        <w:rPr>
+          <w:rtl w:val="0"/>
+        </w:rPr>
+      </w:r>
+    </w:p>
+    <w:p>
+      <w:pPr>
+        <w:ind w:left="720" w:firstLine="0"/>
+        <w:rPr/>
+      </w:pPr>
+      <w:r>
+        <w:rPr/>
+        <w:drawing>
+          <wp:inline distB="114300" distT="114300" distL="114300" distR="114300">
+            <wp:extent cx="5943600" cy="2667000"/>
+            <wp:effectExtent b="0" l="0" r="0" t="0"/>
+            <wp:docPr id="22" name="image20.png"/>
+            <a:graphic>
+              <a:graphicData uri="http://schemas.openxmlformats.org/drawingml/2006/picture">
+                <pic:pic>
+                  <pic:nvPicPr>
+                    <pic:cNvPr id="0" name="image20.png"/>
+                    <pic:cNvPicPr preferRelativeResize="0"/>
+                  </pic:nvPicPr>
+                  <pic:blipFill>
+                    <a:blip r:embed="rId10"/>
+                    <a:srcRect b="0" l="0" r="0" t="0"/>
+                    <a:stretch>
+                      <a:fillRect/>
+                    </a:stretch>
+                  </pic:blipFill>
+                  <pic:spPr>
+                    <a:xfrm>
+                      <a:off x="0" y="0"/>
+                      <a:ext cx="5943600" cy="2667000"/>
+                    </a:xfrm>
+                    <a:prstGeom prst="rect"/>
+                    <a:ln/>
+                  </pic:spPr>
+                </pic:pic>
+              </a:graphicData>
+            </a:graphic>
+          </wp:inline>
+        </w:drawing>
+      </w:r>
+      <w:r>
+        <w:rPr>
+          <w:rtl w:val="0"/>
+        </w:rPr>
+      </w:r>
+    </w:p>
+    <w:p>
+      <w:pPr>
+        <w:ind w:left="720" w:firstLine="0"/>
+        <w:rPr/>
+      </w:pPr>
+      <w:r>
+        <w:rPr>
+          <w:rtl w:val="0"/>
+        </w:rPr>
+      </w:r>
+    </w:p>
+    <w:p>
+      <w:pPr>
+        <w:numPr>
+          <w:ilvl w:val="0"/>
+          <w:numId w:val="3"/>
+        </w:numPr>
+        <w:spacing w:line="276" w:lineRule="auto"/>
+        <w:ind w:left="720" w:hanging="360"/>
+      </w:pPr>
+      <w:r>
+        <w:rPr>
+          <w:rtl w:val="0"/>
+        </w:rPr>
+        <w:t xml:space="preserve">After clicking on View Details you will see the screen like the image below. Click on the Create button.</w:t>
+      </w:r>
+    </w:p>
+    <w:p>
+      <w:pPr>
+        <w:ind w:left="720" w:firstLine="0"/>
+        <w:rPr/>
+      </w:pPr>
+      <w:r>
+        <w:rPr/>
+        <w:drawing>
+          <wp:inline distB="114300" distT="114300" distL="114300" distR="114300">
+            <wp:extent cx="5943600" cy="3759200"/>
+            <wp:effectExtent b="0" l="0" r="0" t="0"/>
+            <wp:docPr id="20" name="image18.png"/>
+            <a:graphic>
+              <a:graphicData uri="http://schemas.openxmlformats.org/drawingml/2006/picture">
+                <pic:pic>
+                  <pic:nvPicPr>
+                    <pic:cNvPr id="0" name="image18.png"/>
+                    <pic:cNvPicPr preferRelativeResize="0"/>
+                  </pic:nvPicPr>
+                  <pic:blipFill>
+                    <a:blip r:embed="rId11"/>
+                    <a:srcRect b="0" l="0" r="0" t="0"/>
+                    <a:stretch>
+                      <a:fillRect/>
+                    </a:stretch>
+                  </pic:blipFill>
+                  <pic:spPr>
+                    <a:xfrm>
+                      <a:off x="0" y="0"/>
+                      <a:ext cx="5943600" cy="3759200"/>
+                    </a:xfrm>
+                    <a:prstGeom prst="rect"/>
+                    <a:ln/>
+                  </pic:spPr>
+                </pic:pic>
+              </a:graphicData>
+            </a:graphic>
+          </wp:inline>
+        </w:drawing>
+      </w:r>
+      <w:r>
+        <w:rPr>
+          <w:rtl w:val="0"/>
+        </w:rPr>
+      </w:r>
+    </w:p>
+    <w:p>
+      <w:pPr>
+        <w:ind w:left="720" w:firstLine="0"/>
+        <w:rPr/>
+      </w:pPr>
+      <w:r>
+        <w:rPr>
+          <w:rtl w:val="0"/>
+        </w:rPr>
+      </w:r>
+    </w:p>
+    <w:p>
+      <w:pPr>
+        <w:numPr>
+          <w:ilvl w:val="0"/>
+          <w:numId w:val="3"/>
+        </w:numPr>
+        <w:spacing w:line="276" w:lineRule="auto"/>
+        <w:ind w:left="720" w:hanging="360"/>
+      </w:pPr>
+      <w:r>
+        <w:rPr>
+          <w:rtl w:val="0"/>
+        </w:rPr>
+        <w:t xml:space="preserve">Fill in the details of the workspace and resource group then click on </w:t>
+      </w:r>
+      <w:r>
+        <w:rPr>
+          <w:b w:val="1"/>
+          <w:rtl w:val="0"/>
+        </w:rPr>
+        <w:t xml:space="preserve">Review + Create.</w:t>
+      </w:r>
+    </w:p>
+    <w:p>
+      <w:pPr>
+        <w:spacing w:line="276" w:lineRule="auto"/>
+        <w:ind w:left="720" w:firstLine="0"/>
+        <w:rPr>
+          <w:b w:val="1"/>
+        </w:rPr>
+      </w:pPr>
+      <w:r>
+        <w:rPr>
+          <w:rtl w:val="0"/>
+        </w:rPr>
+      </w:r>
+    </w:p>
+    <w:p>
+      <w:pPr>
+        <w:ind w:left="720" w:firstLine="0"/>
+        <w:rPr/>
+      </w:pPr>
+      <w:r>
+        <w:rPr/>
+        <w:drawing>
+          <wp:inline distB="114300" distT="114300" distL="114300" distR="114300">
+            <wp:extent cx="5943600" cy="3670300"/>
+            <wp:effectExtent b="0" l="0" r="0" t="0"/>
+            <wp:docPr id="18" name="image21.png"/>
+            <a:graphic>
+              <a:graphicData uri="http://schemas.openxmlformats.org/drawingml/2006/picture">
+                <pic:pic>
+                  <pic:nvPicPr>
+                    <pic:cNvPr id="0" name="image21.png"/>
+                    <pic:cNvPicPr preferRelativeResize="0"/>
+                  </pic:nvPicPr>
+                  <pic:blipFill>
+                    <a:blip r:embed="rId12"/>
+                    <a:srcRect b="0" l="0" r="0" t="0"/>
+                    <a:stretch>
+                      <a:fillRect/>
+                    </a:stretch>
+                  </pic:blipFill>
+                  <pic:spPr>
+                    <a:xfrm>
+                      <a:off x="0" y="0"/>
+                      <a:ext cx="5943600" cy="3670300"/>
+                    </a:xfrm>
+                    <a:prstGeom prst="rect"/>
+                    <a:ln/>
+                  </pic:spPr>
+                </pic:pic>
+              </a:graphicData>
+            </a:graphic>
+          </wp:inline>
+        </w:drawing>
+      </w:r>
+      <w:r>
+        <w:rPr>
+          <w:rtl w:val="0"/>
+        </w:rPr>
+      </w:r>
+    </w:p>
+    <w:p>
+      <w:pPr>
+        <w:ind w:left="720" w:firstLine="0"/>
+        <w:rPr/>
+      </w:pPr>
+      <w:r>
+        <w:rPr>
+          <w:rtl w:val="0"/>
+        </w:rPr>
+      </w:r>
+    </w:p>
+    <w:p>
+      <w:pPr>
+        <w:numPr>
+          <w:ilvl w:val="0"/>
+          <w:numId w:val="3"/>
+        </w:numPr>
+        <w:spacing w:line="276" w:lineRule="auto"/>
+        <w:ind w:left="720" w:hanging="360"/>
+        <w:rPr>
+          <w:b w:val="1"/>
+        </w:rPr>
+      </w:pPr>
+      <w:r>
+        <w:rPr>
+          <w:rtl w:val="0"/>
+        </w:rPr>
+        <w:t xml:space="preserve">Then click on the </w:t>
+      </w:r>
+      <w:r>
+        <w:rPr>
+          <w:b w:val="1"/>
+          <w:rtl w:val="0"/>
+        </w:rPr>
+        <w:t xml:space="preserve">Create</w:t>
+      </w:r>
+      <w:r>
+        <w:rPr>
+          <w:rtl w:val="0"/>
+        </w:rPr>
+        <w:t xml:space="preserve"> button.</w:t>
+      </w:r>
+    </w:p>
+    <w:p>
+      <w:pPr>
+        <w:spacing w:line="276" w:lineRule="auto"/>
+        <w:ind w:left="720" w:firstLine="0"/>
+        <w:rPr/>
+      </w:pPr>
+      <w:r>
+        <w:rPr>
+          <w:rtl w:val="0"/>
+        </w:rPr>
+      </w:r>
+    </w:p>
+    <w:p>
+      <w:pPr>
+        <w:ind w:left="720" w:firstLine="0"/>
+        <w:rPr/>
+      </w:pPr>
+      <w:r>
+        <w:rPr/>
+        <w:drawing>
+          <wp:inline distB="114300" distT="114300" distL="114300" distR="114300">
+            <wp:extent cx="5943600" cy="3378200"/>
+            <wp:effectExtent b="0" l="0" r="0" t="0"/>
+            <wp:docPr id="14" name="image17.png"/>
+            <a:graphic>
+              <a:graphicData uri="http://schemas.openxmlformats.org/drawingml/2006/picture">
+                <pic:pic>
+                  <pic:nvPicPr>
+                    <pic:cNvPr id="0" name="image17.png"/>
+                    <pic:cNvPicPr preferRelativeResize="0"/>
+                  </pic:nvPicPr>
+                  <pic:blipFill>
+                    <a:blip r:embed="rId13"/>
+                    <a:srcRect b="0" l="0" r="0" t="0"/>
+                    <a:stretch>
+                      <a:fillRect/>
+                    </a:stretch>
+                  </pic:blipFill>
+                  <pic:spPr>
+                    <a:xfrm>
+                      <a:off x="0" y="0"/>
+                      <a:ext cx="5943600" cy="3378200"/>
+                    </a:xfrm>
+                    <a:prstGeom prst="rect"/>
+                    <a:ln/>
+                  </pic:spPr>
+                </pic:pic>
+              </a:graphicData>
+            </a:graphic>
+          </wp:inline>
+        </w:drawing>
+      </w:r>
+      <w:r>
+        <w:rPr>
+          <w:rtl w:val="0"/>
+        </w:rPr>
+      </w:r>
+    </w:p>
+    <w:p>
+      <w:pPr>
+        <w:rPr/>
+      </w:pPr>
+      <w:r>
+        <w:rPr>
+          <w:rtl w:val="0"/>
+        </w:rPr>
+      </w:r>
+    </w:p>
+    <w:p>
+      <w:pPr>
+        <w:numPr>
+          <w:ilvl w:val="0"/>
+          <w:numId w:val="3"/>
+        </w:numPr>
+        <w:spacing w:line="276" w:lineRule="auto"/>
+        <w:ind w:left="720" w:hanging="360"/>
+        <w:rPr>
+          <w:b w:val="1"/>
+        </w:rPr>
+      </w:pPr>
+      <w:r>
+        <w:rPr>
+          <w:rtl w:val="0"/>
+        </w:rPr>
+        <w:t xml:space="preserve">It will install the solution into the Microsoft Sentinel.</w:t>
+      </w:r>
+    </w:p>
+    <w:p>
+      <w:pPr>
+        <w:spacing w:line="276" w:lineRule="auto"/>
+        <w:ind w:left="720" w:firstLine="0"/>
+        <w:rPr/>
+      </w:pPr>
+      <w:r>
+        <w:rPr>
+          <w:rtl w:val="0"/>
+        </w:rPr>
+      </w:r>
+    </w:p>
+    <w:p>
+      <w:pPr>
+        <w:ind w:left="720" w:firstLine="0"/>
+        <w:rPr/>
+      </w:pPr>
+      <w:r>
+        <w:rPr/>
+        <w:drawing>
+          <wp:inline distB="114300" distT="114300" distL="114300" distR="114300">
+            <wp:extent cx="5943600" cy="2120900"/>
+            <wp:effectExtent b="0" l="0" r="0" t="0"/>
+            <wp:docPr id="6" name="image16.png"/>
+            <a:graphic>
+              <a:graphicData uri="http://schemas.openxmlformats.org/drawingml/2006/picture">
+                <pic:pic>
+                  <pic:nvPicPr>
+                    <pic:cNvPr id="0" name="image16.png"/>
+                    <pic:cNvPicPr preferRelativeResize="0"/>
+                  </pic:nvPicPr>
+                  <pic:blipFill>
+                    <a:blip r:embed="rId14"/>
+                    <a:srcRect b="0" l="0" r="0" t="0"/>
+                    <a:stretch>
+                      <a:fillRect/>
+                    </a:stretch>
+                  </pic:blipFill>
+                  <pic:spPr>
+                    <a:xfrm>
+                      <a:off x="0" y="0"/>
+                      <a:ext cx="5943600" cy="2120900"/>
+                    </a:xfrm>
+                    <a:prstGeom prst="rect"/>
+                    <a:ln/>
+                  </pic:spPr>
+                </pic:pic>
+              </a:graphicData>
+            </a:graphic>
+          </wp:inline>
+        </w:drawing>
+      </w:r>
+      <w:r>
+        <w:rPr>
+          <w:rtl w:val="0"/>
+        </w:rPr>
+      </w:r>
+    </w:p>
+    <w:p>
+      <w:pPr>
+        <w:ind w:left="720" w:firstLine="0"/>
+        <w:rPr/>
+      </w:pPr>
+      <w:r>
+        <w:rPr>
+          <w:rtl w:val="0"/>
+        </w:rPr>
+      </w:r>
+    </w:p>
+    <w:p>
+      <w:pPr>
+        <w:numPr>
+          <w:ilvl w:val="0"/>
+          <w:numId w:val="3"/>
+        </w:numPr>
+        <w:spacing w:line="276" w:lineRule="auto"/>
+        <w:ind w:left="720" w:hanging="360"/>
+      </w:pPr>
+      <w:r>
+        <w:rPr>
+          <w:rtl w:val="0"/>
+        </w:rPr>
+        <w:t xml:space="preserve">Go to Microsoft Sentinel, then go to </w:t>
+      </w:r>
+      <w:r>
+        <w:rPr>
+          <w:b w:val="1"/>
+          <w:rtl w:val="0"/>
+        </w:rPr>
+        <w:t xml:space="preserve">Content Hub,</w:t>
+      </w:r>
+      <w:r>
+        <w:rPr>
+          <w:rtl w:val="0"/>
+        </w:rPr>
+        <w:t xml:space="preserve"> and search for the solution that you have installed and click on </w:t>
+      </w:r>
+      <w:r>
+        <w:rPr>
+          <w:b w:val="1"/>
+          <w:rtl w:val="0"/>
+        </w:rPr>
+        <w:t xml:space="preserve">Manage</w:t>
+      </w:r>
+      <w:r>
+        <w:rPr>
+          <w:rtl w:val="0"/>
+        </w:rPr>
+        <w:t xml:space="preserve">.</w:t>
+      </w:r>
+    </w:p>
+    <w:p>
+      <w:pPr>
+        <w:ind w:left="720" w:firstLine="0"/>
+        <w:rPr/>
+      </w:pPr>
+      <w:r>
+        <w:rPr/>
+        <w:drawing>
+          <wp:inline distB="114300" distT="114300" distL="114300" distR="114300">
+            <wp:extent cx="5943600" cy="2730500"/>
+            <wp:effectExtent b="0" l="0" r="0" t="0"/>
+            <wp:docPr id="9" name="image19.png"/>
+            <a:graphic>
+              <a:graphicData uri="http://schemas.openxmlformats.org/drawingml/2006/picture">
+                <pic:pic>
+                  <pic:nvPicPr>
+                    <pic:cNvPr id="0" name="image19.png"/>
+                    <pic:cNvPicPr preferRelativeResize="0"/>
+                  </pic:nvPicPr>
+                  <pic:blipFill>
+                    <a:blip r:embed="rId15"/>
+                    <a:srcRect b="0" l="0" r="0" t="0"/>
+                    <a:stretch>
+                      <a:fillRect/>
+                    </a:stretch>
+                  </pic:blipFill>
+                  <pic:spPr>
+                    <a:xfrm>
+                      <a:off x="0" y="0"/>
+                      <a:ext cx="5943600" cy="2730500"/>
+                    </a:xfrm>
+                    <a:prstGeom prst="rect"/>
+                    <a:ln/>
+                  </pic:spPr>
+                </pic:pic>
+              </a:graphicData>
+            </a:graphic>
+          </wp:inline>
+        </w:drawing>
+      </w:r>
+      <w:r>
+        <w:rPr>
+          <w:rtl w:val="0"/>
+        </w:rPr>
+      </w:r>
+    </w:p>
+    <w:p>
+      <w:pPr>
+        <w:rPr/>
+      </w:pPr>
+      <w:r>
+        <w:rPr>
+          <w:rtl w:val="0"/>
+        </w:rPr>
+      </w:r>
+    </w:p>
+    <w:p>
+      <w:pPr>
+        <w:numPr>
+          <w:ilvl w:val="0"/>
+          <w:numId w:val="3"/>
+        </w:numPr>
+        <w:spacing w:line="276" w:lineRule="auto"/>
+        <w:ind w:left="720" w:hanging="360"/>
         <w:jc w:val="both"/>
-        <w:rPr>
-          <w:sz w:val="24"/>
-          <w:szCs w:val="24"/>
-        </w:rPr>
+      </w:pPr>
+      <w:r>
+        <w:rPr>
+          <w:rtl w:val="0"/>
+        </w:rPr>
+        <w:t xml:space="preserve">After clicking on manage you can see the list of components associated with this integration.</w:t>
+      </w:r>
+    </w:p>
+    <w:p>
+      <w:pPr>
+        <w:spacing w:line="276" w:lineRule="auto"/>
+        <w:ind w:left="720" w:firstLine="0"/>
+        <w:rPr/>
+      </w:pPr>
+      <w:r>
+        <w:rPr>
+          <w:rtl w:val="0"/>
+        </w:rPr>
+      </w:r>
+    </w:p>
+    <w:p>
+      <w:pPr>
+        <w:ind w:left="720" w:firstLine="0"/>
+        <w:rPr/>
+      </w:pPr>
+      <w:r>
+        <w:rPr>
+          <w:rtl w:val="0"/>
+        </w:rPr>
+      </w:r>
+    </w:p>
+    <w:p>
+      <w:pPr>
+        <w:ind w:left="720" w:firstLine="0"/>
+        <w:rPr/>
+      </w:pPr>
+      <w:r>
+        <w:rPr>
+          <w:rtl w:val="0"/>
+        </w:rPr>
+      </w:r>
+    </w:p>
+    <w:p>
+      <w:pPr>
+        <w:ind w:left="720" w:firstLine="0"/>
+        <w:rPr/>
+      </w:pPr>
+      <w:r>
+        <w:rPr>
+          <w:rtl w:val="0"/>
+        </w:rPr>
+      </w:r>
+    </w:p>
+    <w:p>
+      <w:pPr>
+        <w:ind w:left="720" w:firstLine="0"/>
+        <w:rPr/>
+      </w:pPr>
+      <w:r>
+        <w:rPr>
+          <w:rtl w:val="0"/>
+        </w:rPr>
+        <w:t xml:space="preserve"> </w:t>
+      </w:r>
+    </w:p>
+    <w:p>
+      <w:pPr>
+        <w:ind w:left="720" w:firstLine="0"/>
+        <w:rPr/>
+      </w:pPr>
+      <w:r>
+        <w:rPr>
+          <w:rtl w:val="0"/>
+        </w:rPr>
+      </w:r>
+    </w:p>
+    <w:p>
+      <w:pPr>
+        <w:ind w:left="720" w:firstLine="0"/>
+        <w:rPr/>
+      </w:pPr>
+      <w:r>
+        <w:rPr>
+          <w:rtl w:val="0"/>
+        </w:rPr>
+      </w:r>
+    </w:p>
+    <w:p>
+      <w:pPr>
+        <w:ind w:left="720" w:firstLine="0"/>
+        <w:rPr/>
+      </w:pPr>
+      <w:r>
+        <w:rPr>
+          <w:rtl w:val="0"/>
+        </w:rPr>
+      </w:r>
+    </w:p>
+    <w:p>
+      <w:pPr>
+        <w:ind w:left="720" w:firstLine="0"/>
+        <w:rPr/>
+      </w:pPr>
+      <w:r>
+        <w:rPr>
+          <w:rtl w:val="0"/>
+        </w:rPr>
+      </w:r>
+    </w:p>
+    <w:p>
+      <w:pPr>
+        <w:ind w:left="720" w:firstLine="0"/>
+        <w:rPr/>
+      </w:pPr>
+      <w:r>
+        <w:rPr/>
+        <w:drawing>
+          <wp:inline distB="114300" distT="114300" distL="114300" distR="114300">
+            <wp:extent cx="5943600" cy="2755900"/>
+            <wp:effectExtent b="0" l="0" r="0" t="0"/>
+            <wp:docPr id="15" name="image10.png"/>
+            <a:graphic>
+              <a:graphicData uri="http://schemas.openxmlformats.org/drawingml/2006/picture">
+                <pic:pic>
+                  <pic:nvPicPr>
+                    <pic:cNvPr id="0" name="image10.png"/>
+                    <pic:cNvPicPr preferRelativeResize="0"/>
+                  </pic:nvPicPr>
+                  <pic:blipFill>
+                    <a:blip r:embed="rId16"/>
+                    <a:srcRect b="0" l="0" r="0" t="0"/>
+                    <a:stretch>
+                      <a:fillRect/>
+                    </a:stretch>
+                  </pic:blipFill>
+                  <pic:spPr>
+                    <a:xfrm>
+                      <a:off x="0" y="0"/>
+                      <a:ext cx="5943600" cy="2755900"/>
+                    </a:xfrm>
+                    <a:prstGeom prst="rect"/>
+                    <a:ln/>
+                  </pic:spPr>
+                </pic:pic>
+              </a:graphicData>
+            </a:graphic>
+          </wp:inline>
+        </w:drawing>
+      </w:r>
+      <w:r>
+        <w:rPr>
+          <w:rtl w:val="0"/>
+        </w:rPr>
+      </w:r>
+    </w:p>
+    <w:p>
+      <w:pPr>
+        <w:rPr/>
       </w:pPr>
       <w:r>
         <w:rPr>
@@ -1073,25 +1864,13 @@
         <w:spacing w:line="276" w:lineRule="auto"/>
         <w:rPr/>
       </w:pPr>
-      <w:bookmarkStart w:colFirst="0" w:colLast="0" w:name="_1t3h5sf" w:id="6"/>
-      <w:bookmarkEnd w:id="6"/>
-      <w:r>
-        <w:rPr>
-          <w:rtl w:val="0"/>
-        </w:rPr>
-        <w:t xml:space="preserve">Steps to Configure the Corelight </w:t>
-      </w:r>
-      <w:r>
-        <w:rPr>
-          <w:rtl w:val="0"/>
-        </w:rPr>
-        <w:t xml:space="preserve">Workbook</w:t>
-      </w:r>
-      <w:r>
-        <w:rPr>
-          <w:rtl w:val="0"/>
-        </w:rPr>
-        <w:t xml:space="preserve"> (Dashboards)</w:t>
+      <w:bookmarkStart w:colFirst="0" w:colLast="0" w:name="_1t3h5sf" w:id="7"/>
+      <w:bookmarkEnd w:id="7"/>
+      <w:r>
+        <w:rPr>
+          <w:rtl w:val="0"/>
+        </w:rPr>
+        <w:t xml:space="preserve">Steps to Configure the Corelight Workbook (Dashboards)</w:t>
       </w:r>
     </w:p>
     <w:p>
@@ -1143,13 +1922,10 @@
       <w:pPr>
         <w:numPr>
           <w:ilvl w:val="0"/>
-          <w:numId w:val="4"/>
+          <w:numId w:val="2"/>
         </w:numPr>
         <w:spacing w:line="276" w:lineRule="auto"/>
         <w:ind w:left="720" w:hanging="360"/>
-        <w:rPr>
-          <w:u w:val="none"/>
-        </w:rPr>
       </w:pPr>
       <w:r>
         <w:rPr>
@@ -1162,13 +1938,10 @@
       <w:pPr>
         <w:numPr>
           <w:ilvl w:val="1"/>
-          <w:numId w:val="4"/>
+          <w:numId w:val="2"/>
         </w:numPr>
         <w:spacing w:line="276" w:lineRule="auto"/>
         <w:ind w:left="1440" w:hanging="360"/>
-        <w:rPr>
-          <w:u w:val="none"/>
-        </w:rPr>
       </w:pPr>
       <w:r>
         <w:rPr>
@@ -1229,13 +2002,7 @@
         <w:rPr>
           <w:rtl w:val="0"/>
         </w:rPr>
-        <w:t xml:space="preserve">To install this workbook, start by navigating </w:t>
-      </w:r>
-      <w:r>
-        <w:rPr>
-          <w:rtl w:val="0"/>
-        </w:rPr>
-        <w:t xml:space="preserve">to the Microsoft Sentinel homepage:</w:t>
+        <w:t xml:space="preserve">To install this workbook, start by navigating to the Microsoft Sentinel homepage:</w:t>
       </w:r>
     </w:p>
     <w:p>
@@ -1258,16 +2025,16 @@
           <wp:inline distB="114300" distT="114300" distL="114300" distR="114300">
             <wp:extent cx="5919788" cy="2607525"/>
             <wp:effectExtent b="0" l="0" r="0" t="0"/>
-            <wp:docPr id="14" name="image14.png"/>
+            <wp:docPr id="21" name="image22.png"/>
             <a:graphic>
               <a:graphicData uri="http://schemas.openxmlformats.org/drawingml/2006/picture">
                 <pic:pic>
                   <pic:nvPicPr>
-                    <pic:cNvPr id="0" name="image14.png"/>
+                    <pic:cNvPr id="0" name="image22.png"/>
                     <pic:cNvPicPr preferRelativeResize="0"/>
                   </pic:nvPicPr>
                   <pic:blipFill>
-                    <a:blip r:embed="rId8"/>
+                    <a:blip r:embed="rId17"/>
                     <a:srcRect b="0" l="0" r="0" t="0"/>
                     <a:stretch>
                       <a:fillRect/>
@@ -1313,7 +2080,7 @@
       <w:pPr>
         <w:numPr>
           <w:ilvl w:val="0"/>
-          <w:numId w:val="4"/>
+          <w:numId w:val="2"/>
         </w:numPr>
         <w:ind w:left="720" w:hanging="360"/>
       </w:pPr>
@@ -1321,13 +2088,7 @@
         <w:rPr>
           <w:rtl w:val="0"/>
         </w:rPr>
-        <w:t xml:space="preserve">Now go to Microsoft Sentinel Workspace in which you have installed the template, go to Workbooks, search for the Corelight, click on installed workbook</w:t>
-      </w:r>
-      <w:r>
-        <w:rPr>
-          <w:rtl w:val="0"/>
-        </w:rPr>
-        <w:t xml:space="preserve"> and Click on </w:t>
+        <w:t xml:space="preserve">Now go to Microsoft Sentinel Workspace in which you have installed the template, go to Workbooks, search for the Corelight, click on installed workbook and Click on </w:t>
       </w:r>
       <w:r>
         <w:rPr>
@@ -1351,16 +2112,16 @@
           <wp:inline distB="114300" distT="114300" distL="114300" distR="114300">
             <wp:extent cx="5943600" cy="2667000"/>
             <wp:effectExtent b="0" l="0" r="0" t="0"/>
-            <wp:docPr id="7" name="image3.png"/>
+            <wp:docPr id="2" name="image6.png"/>
             <a:graphic>
               <a:graphicData uri="http://schemas.openxmlformats.org/drawingml/2006/picture">
                 <pic:pic>
                   <pic:nvPicPr>
-                    <pic:cNvPr id="0" name="image3.png"/>
+                    <pic:cNvPr id="0" name="image6.png"/>
                     <pic:cNvPicPr preferRelativeResize="0"/>
                   </pic:nvPicPr>
                   <pic:blipFill>
-                    <a:blip r:embed="rId9"/>
+                    <a:blip r:embed="rId18"/>
                     <a:srcRect b="0" l="0" r="0" t="0"/>
                     <a:stretch>
                       <a:fillRect/>
@@ -1425,12 +2186,9 @@
       <w:pPr>
         <w:numPr>
           <w:ilvl w:val="0"/>
-          <w:numId w:val="4"/>
+          <w:numId w:val="2"/>
         </w:numPr>
         <w:ind w:left="720" w:hanging="360"/>
-        <w:rPr>
-          <w:u w:val="none"/>
-        </w:rPr>
       </w:pPr>
       <w:r>
         <w:rPr>
@@ -1458,16 +2216,16 @@
           <wp:inline distB="114300" distT="114300" distL="114300" distR="114300">
             <wp:extent cx="4981575" cy="5200650"/>
             <wp:effectExtent b="0" l="0" r="0" t="0"/>
-            <wp:docPr id="13" name="image13.png"/>
+            <wp:docPr id="13" name="image12.png"/>
             <a:graphic>
               <a:graphicData uri="http://schemas.openxmlformats.org/drawingml/2006/picture">
                 <pic:pic>
                   <pic:nvPicPr>
-                    <pic:cNvPr id="0" name="image13.png"/>
+                    <pic:cNvPr id="0" name="image12.png"/>
                     <pic:cNvPicPr preferRelativeResize="0"/>
                   </pic:nvPicPr>
                   <pic:blipFill>
-                    <a:blip r:embed="rId10"/>
+                    <a:blip r:embed="rId19"/>
                     <a:srcRect b="0" l="0" r="0" t="0"/>
                     <a:stretch>
                       <a:fillRect/>
@@ -1520,7 +2278,7 @@
       <w:pPr>
         <w:numPr>
           <w:ilvl w:val="0"/>
-          <w:numId w:val="4"/>
+          <w:numId w:val="2"/>
         </w:numPr>
         <w:ind w:left="720" w:hanging="360"/>
       </w:pPr>
@@ -1528,19 +2286,7 @@
         <w:rPr>
           <w:rtl w:val="0"/>
         </w:rPr>
-        <w:t xml:space="preserve">After successful completion, you will be able to see the “View saved workbook” button to see the configured </w:t>
-      </w:r>
-      <w:r>
-        <w:rPr>
-          <w:rtl w:val="0"/>
-        </w:rPr>
-        <w:t xml:space="preserve">workbook</w:t>
-      </w:r>
-      <w:r>
-        <w:rPr>
-          <w:rtl w:val="0"/>
-        </w:rPr>
-        <w:t xml:space="preserve">.</w:t>
+        <w:t xml:space="preserve">After successful completion, you will be able to see the “View saved workbook” button to see the configured workbook.</w:t>
         <w:br w:type="textWrapping"/>
       </w:r>
       <w:r>
@@ -1549,16 +2295,16 @@
           <wp:inline distB="114300" distT="114300" distL="114300" distR="114300">
             <wp:extent cx="5943600" cy="2667000"/>
             <wp:effectExtent b="0" l="0" r="0" t="0"/>
-            <wp:docPr id="9" name="image6.png"/>
+            <wp:docPr id="16" name="image4.png"/>
             <a:graphic>
               <a:graphicData uri="http://schemas.openxmlformats.org/drawingml/2006/picture">
                 <pic:pic>
                   <pic:nvPicPr>
-                    <pic:cNvPr id="0" name="image6.png"/>
+                    <pic:cNvPr id="0" name="image4.png"/>
                     <pic:cNvPicPr preferRelativeResize="0"/>
                   </pic:nvPicPr>
                   <pic:blipFill>
-                    <a:blip r:embed="rId11"/>
+                    <a:blip r:embed="rId20"/>
                     <a:srcRect b="0" l="0" r="0" t="0"/>
                     <a:stretch>
                       <a:fillRect/>
@@ -1609,7 +2355,6 @@
     </w:p>
     <w:p>
       <w:pPr>
-        <w:ind w:left="0" w:firstLine="0"/>
         <w:rPr/>
       </w:pPr>
       <w:r>
@@ -1621,7 +2366,6 @@
     </w:p>
     <w:p>
       <w:pPr>
-        <w:ind w:left="0" w:firstLine="0"/>
         <w:rPr>
           <w:b w:val="1"/>
         </w:rPr>
@@ -1643,8 +2387,8 @@
           <w:rFonts w:ascii="Calibri" w:cs="Calibri" w:eastAsia="Calibri" w:hAnsi="Calibri"/>
         </w:rPr>
       </w:pPr>
-      <w:bookmarkStart w:colFirst="0" w:colLast="0" w:name="_ytzlng2dwlft" w:id="7"/>
-      <w:bookmarkEnd w:id="7"/>
+      <w:bookmarkStart w:colFirst="0" w:colLast="0" w:name="_ytzlng2dwlft" w:id="8"/>
+      <w:bookmarkEnd w:id="8"/>
       <w:r>
         <w:rPr>
           <w:rFonts w:ascii="Calibri" w:cs="Calibri" w:eastAsia="Calibri" w:hAnsi="Calibri"/>
@@ -1674,7 +2418,7 @@
         <w:rPr>
           <w:rtl w:val="0"/>
         </w:rPr>
-        <w:t xml:space="preserve">uses a parser based on a Kusto Function to normalize fields. For Corelight, it’s required to install and save all the parsers. Without a parser, the workbook won’t be able to access the ingested data.</w:t>
+        <w:t xml:space="preserve">uses a parser based on a Kusto Function to normalize fields. For Corelight, it’s required to have all the parsers available. Without a parser, the workbook won’t be able to access the ingested data.</w:t>
       </w:r>
     </w:p>
     <w:p>
@@ -1691,7 +2435,7 @@
       <w:pPr>
         <w:numPr>
           <w:ilvl w:val="0"/>
-          <w:numId w:val="1"/>
+          <w:numId w:val="6"/>
         </w:numPr>
         <w:spacing w:line="276" w:lineRule="auto"/>
         <w:ind w:left="720" w:hanging="360"/>
@@ -1722,16 +2466,16 @@
           <wp:inline distB="114300" distT="114300" distL="114300" distR="114300">
             <wp:extent cx="5943600" cy="2641600"/>
             <wp:effectExtent b="0" l="0" r="0" t="0"/>
-            <wp:docPr id="12" name="image7.png"/>
+            <wp:docPr id="8" name="image11.png"/>
             <a:graphic>
               <a:graphicData uri="http://schemas.openxmlformats.org/drawingml/2006/picture">
                 <pic:pic>
                   <pic:nvPicPr>
-                    <pic:cNvPr id="0" name="image7.png"/>
+                    <pic:cNvPr id="0" name="image11.png"/>
                     <pic:cNvPicPr preferRelativeResize="0"/>
                   </pic:nvPicPr>
                   <pic:blipFill>
-                    <a:blip r:embed="rId12"/>
+                    <a:blip r:embed="rId21"/>
                     <a:srcRect b="0" l="0" r="0" t="0"/>
                     <a:stretch>
                       <a:fillRect/>
@@ -1760,7 +2504,6 @@
     <w:p>
       <w:pPr>
         <w:spacing w:line="276" w:lineRule="auto"/>
-        <w:ind w:left="0" w:firstLine="0"/>
         <w:rPr/>
       </w:pPr>
       <w:r>
@@ -1772,7 +2515,6 @@
     <w:p>
       <w:pPr>
         <w:spacing w:line="276" w:lineRule="auto"/>
-        <w:ind w:left="0" w:firstLine="0"/>
         <w:rPr/>
       </w:pPr>
       <w:r>
@@ -1784,7 +2526,6 @@
     <w:p>
       <w:pPr>
         <w:spacing w:line="276" w:lineRule="auto"/>
-        <w:ind w:left="0" w:firstLine="0"/>
         <w:rPr/>
       </w:pPr>
       <w:r>
@@ -1796,7 +2537,6 @@
     <w:p>
       <w:pPr>
         <w:spacing w:line="276" w:lineRule="auto"/>
-        <w:ind w:left="0" w:firstLine="0"/>
         <w:rPr/>
       </w:pPr>
       <w:r>
@@ -1808,7 +2548,6 @@
     <w:p>
       <w:pPr>
         <w:spacing w:line="276" w:lineRule="auto"/>
-        <w:ind w:left="0" w:firstLine="0"/>
         <w:rPr/>
       </w:pPr>
       <w:r>
@@ -1820,7 +2559,6 @@
     <w:p>
       <w:pPr>
         <w:spacing w:line="276" w:lineRule="auto"/>
-        <w:ind w:left="0" w:firstLine="0"/>
         <w:rPr/>
       </w:pPr>
       <w:r>
@@ -1832,7 +2570,6 @@
     <w:p>
       <w:pPr>
         <w:spacing w:line="276" w:lineRule="auto"/>
-        <w:ind w:left="0" w:firstLine="0"/>
         <w:rPr/>
       </w:pPr>
       <w:r>
@@ -1844,7 +2581,6 @@
     <w:p>
       <w:pPr>
         <w:spacing w:line="276" w:lineRule="auto"/>
-        <w:ind w:left="0" w:firstLine="0"/>
         <w:rPr/>
       </w:pPr>
       <w:r>
@@ -1856,7 +2592,6 @@
     <w:p>
       <w:pPr>
         <w:spacing w:line="276" w:lineRule="auto"/>
-        <w:ind w:left="0" w:firstLine="0"/>
         <w:rPr/>
       </w:pPr>
       <w:r>
@@ -1868,7 +2603,6 @@
     <w:p>
       <w:pPr>
         <w:spacing w:line="276" w:lineRule="auto"/>
-        <w:ind w:left="0" w:firstLine="0"/>
         <w:rPr/>
       </w:pPr>
       <w:r>
@@ -1880,7 +2614,6 @@
     <w:p>
       <w:pPr>
         <w:spacing w:line="276" w:lineRule="auto"/>
-        <w:ind w:left="0" w:firstLine="0"/>
         <w:rPr/>
       </w:pPr>
       <w:r>
@@ -1892,7 +2625,6 @@
     <w:p>
       <w:pPr>
         <w:spacing w:line="276" w:lineRule="auto"/>
-        <w:ind w:left="0" w:firstLine="0"/>
         <w:rPr/>
       </w:pPr>
       <w:r>
@@ -1907,8 +2639,8 @@
         <w:spacing w:line="276" w:lineRule="auto"/>
         <w:rPr/>
       </w:pPr>
-      <w:bookmarkStart w:colFirst="0" w:colLast="0" w:name="_cnglul1y9guy" w:id="8"/>
-      <w:bookmarkEnd w:id="8"/>
+      <w:bookmarkStart w:colFirst="0" w:colLast="0" w:name="_cnglul1y9guy" w:id="9"/>
+      <w:bookmarkEnd w:id="9"/>
       <w:r>
         <w:rPr>
           <w:rtl w:val="0"/>
@@ -1931,8 +2663,8 @@
         <w:spacing w:line="276" w:lineRule="auto"/>
         <w:rPr/>
       </w:pPr>
-      <w:bookmarkStart w:colFirst="0" w:colLast="0" w:name="_svx86gr9x4h8" w:id="9"/>
-      <w:bookmarkEnd w:id="9"/>
+      <w:bookmarkStart w:colFirst="0" w:colLast="0" w:name="_svx86gr9x4h8" w:id="10"/>
+      <w:bookmarkEnd w:id="10"/>
       <w:r>
         <w:rPr>
           <w:rtl w:val="0"/>
@@ -1944,12 +2676,9 @@
       <w:pPr>
         <w:numPr>
           <w:ilvl w:val="0"/>
-          <w:numId w:val="3"/>
+          <w:numId w:val="4"/>
         </w:numPr>
         <w:ind w:left="720" w:hanging="360"/>
-        <w:rPr>
-          <w:u w:val="none"/>
-        </w:rPr>
       </w:pPr>
       <w:r>
         <w:rPr>
@@ -1962,12 +2691,9 @@
       <w:pPr>
         <w:numPr>
           <w:ilvl w:val="0"/>
-          <w:numId w:val="3"/>
+          <w:numId w:val="4"/>
         </w:numPr>
         <w:ind w:left="720" w:hanging="360"/>
-        <w:rPr>
-          <w:u w:val="none"/>
-        </w:rPr>
       </w:pPr>
       <w:r>
         <w:rPr>
@@ -1980,13 +2706,10 @@
       <w:pPr>
         <w:numPr>
           <w:ilvl w:val="0"/>
-          <w:numId w:val="3"/>
+          <w:numId w:val="4"/>
         </w:numPr>
         <w:spacing w:line="276" w:lineRule="auto"/>
         <w:ind w:left="720" w:hanging="360"/>
-        <w:rPr>
-          <w:u w:val="none"/>
-        </w:rPr>
       </w:pPr>
       <w:r>
         <w:rPr>
@@ -1999,12 +2722,9 @@
       <w:pPr>
         <w:numPr>
           <w:ilvl w:val="0"/>
-          <w:numId w:val="2"/>
+          <w:numId w:val="5"/>
         </w:numPr>
         <w:ind w:left="720" w:hanging="360"/>
-        <w:rPr>
-          <w:u w:val="none"/>
-        </w:rPr>
       </w:pPr>
       <w:r>
         <w:rPr>
@@ -2017,10 +2737,9 @@
       <w:pPr>
         <w:numPr>
           <w:ilvl w:val="1"/>
-          <w:numId w:val="2"/>
+          <w:numId w:val="5"/>
         </w:numPr>
         <w:ind w:left="1440" w:hanging="360"/>
-        <w:rPr/>
       </w:pPr>
       <w:r>
         <w:rPr>
@@ -2033,36 +2752,30 @@
       <w:pPr>
         <w:numPr>
           <w:ilvl w:val="2"/>
-          <w:numId w:val="2"/>
+          <w:numId w:val="5"/>
         </w:numPr>
         <w:ind w:left="2160" w:hanging="360"/>
-        <w:rPr>
-          <w:u w:val="none"/>
-        </w:rPr>
-      </w:pPr>
-      <w:r>
-        <w:rPr>
-          <w:rtl w:val="0"/>
-        </w:rPr>
-        <w:t xml:space="preserve">corelight_aggregations_enrichment_1.csv -&gt; CorelightAggregationsEnrichment1 Watchlist</w:t>
+      </w:pPr>
+      <w:r>
+        <w:rPr>
+          <w:rtl w:val="0"/>
+        </w:rPr>
+        <w:t xml:space="preserve">CorelightAggregationsEnrichment1.csv -&gt; CorelightAggregationsEnrichment1 Watchlist</w:t>
       </w:r>
     </w:p>
     <w:p>
       <w:pPr>
         <w:numPr>
           <w:ilvl w:val="2"/>
-          <w:numId w:val="2"/>
+          <w:numId w:val="5"/>
         </w:numPr>
         <w:ind w:left="2160" w:hanging="360"/>
-        <w:rPr>
-          <w:u w:val="none"/>
-        </w:rPr>
-      </w:pPr>
-      <w:r>
-        <w:rPr>
-          <w:rtl w:val="0"/>
-        </w:rPr>
-        <w:t xml:space="preserve">corelight_aggregations_enrichment_2.csv -&gt; CorelightAggregationsEnrichment2 Watchlist</w:t>
+      </w:pPr>
+      <w:r>
+        <w:rPr>
+          <w:rtl w:val="0"/>
+        </w:rPr>
+        <w:t xml:space="preserve">CorelightAggregationsEnrichment2.csv -&gt; CorelightAggregationsEnrichment2 Watchlist</w:t>
       </w:r>
     </w:p>
     <w:p>
@@ -2080,12 +2793,9 @@
       <w:pPr>
         <w:numPr>
           <w:ilvl w:val="0"/>
-          <w:numId w:val="6"/>
+          <w:numId w:val="7"/>
         </w:numPr>
         <w:ind w:left="1440" w:hanging="360"/>
-        <w:rPr>
-          <w:u w:val="none"/>
-        </w:rPr>
       </w:pPr>
       <w:r>
         <w:rPr>
@@ -2105,16 +2815,16 @@
           <wp:inline distB="114300" distT="114300" distL="114300" distR="114300">
             <wp:extent cx="5105390" cy="1561964"/>
             <wp:effectExtent b="0" l="0" r="0" t="0"/>
-            <wp:docPr id="5" name="image9.png"/>
+            <wp:docPr id="10" name="image1.png"/>
             <a:graphic>
               <a:graphicData uri="http://schemas.openxmlformats.org/drawingml/2006/picture">
                 <pic:pic>
                   <pic:nvPicPr>
-                    <pic:cNvPr id="0" name="image9.png"/>
+                    <pic:cNvPr id="0" name="image1.png"/>
                     <pic:cNvPicPr preferRelativeResize="0"/>
                   </pic:nvPicPr>
                   <pic:blipFill>
-                    <a:blip r:embed="rId13"/>
+                    <a:blip r:embed="rId22"/>
                     <a:srcRect b="0" l="0" r="0" t="0"/>
                     <a:stretch>
                       <a:fillRect/>
@@ -2155,12 +2865,9 @@
       <w:pPr>
         <w:numPr>
           <w:ilvl w:val="0"/>
-          <w:numId w:val="6"/>
+          <w:numId w:val="7"/>
         </w:numPr>
         <w:ind w:left="1440" w:hanging="360"/>
-        <w:rPr>
-          <w:u w:val="none"/>
-        </w:rPr>
       </w:pPr>
       <w:r>
         <w:rPr>
@@ -2180,16 +2887,16 @@
           <wp:inline distB="114300" distT="114300" distL="114300" distR="114300">
             <wp:extent cx="4691063" cy="2748508"/>
             <wp:effectExtent b="0" l="0" r="0" t="0"/>
-            <wp:docPr id="11" name="image1.png"/>
+            <wp:docPr id="11" name="image3.png"/>
             <a:graphic>
               <a:graphicData uri="http://schemas.openxmlformats.org/drawingml/2006/picture">
                 <pic:pic>
                   <pic:nvPicPr>
-                    <pic:cNvPr id="0" name="image1.png"/>
+                    <pic:cNvPr id="0" name="image3.png"/>
                     <pic:cNvPicPr preferRelativeResize="0"/>
                   </pic:nvPicPr>
                   <pic:blipFill>
-                    <a:blip r:embed="rId14"/>
+                    <a:blip r:embed="rId23"/>
                     <a:srcRect b="0" l="0" r="0" t="0"/>
                     <a:stretch>
                       <a:fillRect/>
@@ -2230,12 +2937,9 @@
       <w:pPr>
         <w:numPr>
           <w:ilvl w:val="0"/>
-          <w:numId w:val="6"/>
+          <w:numId w:val="7"/>
         </w:numPr>
         <w:ind w:left="1440" w:hanging="360"/>
-        <w:rPr>
-          <w:u w:val="none"/>
-        </w:rPr>
       </w:pPr>
       <w:r>
         <w:rPr>
@@ -2295,16 +2999,16 @@
           <wp:inline distB="114300" distT="114300" distL="114300" distR="114300">
             <wp:extent cx="5386058" cy="2422350"/>
             <wp:effectExtent b="0" l="0" r="0" t="0"/>
-            <wp:docPr id="8" name="image10.png"/>
+            <wp:docPr id="3" name="image8.png"/>
             <a:graphic>
               <a:graphicData uri="http://schemas.openxmlformats.org/drawingml/2006/picture">
                 <pic:pic>
                   <pic:nvPicPr>
-                    <pic:cNvPr id="0" name="image10.png"/>
+                    <pic:cNvPr id="0" name="image8.png"/>
                     <pic:cNvPicPr preferRelativeResize="0"/>
                   </pic:nvPicPr>
                   <pic:blipFill>
-                    <a:blip r:embed="rId15"/>
+                    <a:blip r:embed="rId24"/>
                     <a:srcRect b="0" l="0" r="0" t="0"/>
                     <a:stretch>
                       <a:fillRect/>
@@ -2400,12 +3104,9 @@
       <w:pPr>
         <w:numPr>
           <w:ilvl w:val="0"/>
-          <w:numId w:val="6"/>
+          <w:numId w:val="7"/>
         </w:numPr>
         <w:ind w:left="1440" w:hanging="360"/>
-        <w:rPr>
-          <w:u w:val="none"/>
-        </w:rPr>
       </w:pPr>
       <w:r>
         <w:rPr>
@@ -2458,7 +3159,7 @@
           <wp:inline distB="114300" distT="114300" distL="114300" distR="114300">
             <wp:extent cx="5416598" cy="2422274"/>
             <wp:effectExtent b="0" l="0" r="0" t="0"/>
-            <wp:docPr id="3" name="image2.png"/>
+            <wp:docPr id="19" name="image2.png"/>
             <a:graphic>
               <a:graphicData uri="http://schemas.openxmlformats.org/drawingml/2006/picture">
                 <pic:pic>
@@ -2467,7 +3168,7 @@
                     <pic:cNvPicPr preferRelativeResize="0"/>
                   </pic:nvPicPr>
                   <pic:blipFill>
-                    <a:blip r:embed="rId16"/>
+                    <a:blip r:embed="rId25"/>
                     <a:srcRect b="0" l="0" r="0" t="0"/>
                     <a:stretch>
                       <a:fillRect/>
@@ -2528,40 +3229,36 @@
     </w:p>
     <w:p>
       <w:pPr>
-        <w:ind w:left="0" w:firstLine="0"/>
-        <w:rPr/>
-      </w:pPr>
-      <w:r>
-        <w:rPr>
-          <w:rtl w:val="0"/>
-        </w:rPr>
-      </w:r>
-    </w:p>
-    <w:p>
-      <w:pPr>
-        <w:ind w:left="0" w:firstLine="0"/>
-        <w:rPr/>
-      </w:pPr>
-      <w:r>
-        <w:rPr>
-          <w:rtl w:val="0"/>
-        </w:rPr>
-      </w:r>
-    </w:p>
-    <w:p>
-      <w:pPr>
-        <w:ind w:left="0" w:firstLine="0"/>
-        <w:rPr/>
-      </w:pPr>
-      <w:r>
-        <w:rPr>
-          <w:rtl w:val="0"/>
-        </w:rPr>
-      </w:r>
-    </w:p>
-    <w:p>
-      <w:pPr>
-        <w:ind w:left="0" w:firstLine="0"/>
+        <w:rPr/>
+      </w:pPr>
+      <w:r>
+        <w:rPr>
+          <w:rtl w:val="0"/>
+        </w:rPr>
+      </w:r>
+    </w:p>
+    <w:p>
+      <w:pPr>
+        <w:rPr/>
+      </w:pPr>
+      <w:r>
+        <w:rPr>
+          <w:rtl w:val="0"/>
+        </w:rPr>
+      </w:r>
+    </w:p>
+    <w:p>
+      <w:pPr>
+        <w:rPr/>
+      </w:pPr>
+      <w:r>
+        <w:rPr>
+          <w:rtl w:val="0"/>
+        </w:rPr>
+      </w:r>
+    </w:p>
+    <w:p>
+      <w:pPr>
         <w:rPr/>
       </w:pPr>
       <w:r>
@@ -2585,12 +3282,9 @@
       <w:pPr>
         <w:numPr>
           <w:ilvl w:val="0"/>
-          <w:numId w:val="6"/>
+          <w:numId w:val="7"/>
         </w:numPr>
         <w:ind w:left="1440" w:hanging="360"/>
-        <w:rPr>
-          <w:u w:val="none"/>
-        </w:rPr>
       </w:pPr>
       <w:r>
         <w:rPr>
@@ -2610,16 +3304,16 @@
           <wp:inline distB="114300" distT="114300" distL="114300" distR="114300">
             <wp:extent cx="4894359" cy="3525250"/>
             <wp:effectExtent b="0" l="0" r="0" t="0"/>
-            <wp:docPr id="4" name="image11.png"/>
+            <wp:docPr id="4" name="image15.png"/>
             <a:graphic>
               <a:graphicData uri="http://schemas.openxmlformats.org/drawingml/2006/picture">
                 <pic:pic>
                   <pic:nvPicPr>
-                    <pic:cNvPr id="0" name="image11.png"/>
+                    <pic:cNvPr id="0" name="image15.png"/>
                     <pic:cNvPicPr preferRelativeResize="0"/>
                   </pic:nvPicPr>
                   <pic:blipFill>
-                    <a:blip r:embed="rId17"/>
+                    <a:blip r:embed="rId26"/>
                     <a:srcRect b="0" l="0" r="0" t="0"/>
                     <a:stretch>
                       <a:fillRect/>
@@ -2647,18 +3341,16 @@
     </w:p>
     <w:p>
       <w:pPr>
-        <w:ind w:left="0" w:firstLine="0"/>
-        <w:rPr/>
-      </w:pPr>
-      <w:r>
-        <w:rPr>
-          <w:rtl w:val="0"/>
-        </w:rPr>
-      </w:r>
-    </w:p>
-    <w:p>
-      <w:pPr>
-        <w:ind w:left="0" w:firstLine="0"/>
+        <w:rPr/>
+      </w:pPr>
+      <w:r>
+        <w:rPr>
+          <w:rtl w:val="0"/>
+        </w:rPr>
+      </w:r>
+    </w:p>
+    <w:p>
+      <w:pPr>
         <w:rPr/>
       </w:pPr>
       <w:r>
@@ -2671,12 +3363,9 @@
       <w:pPr>
         <w:numPr>
           <w:ilvl w:val="0"/>
-          <w:numId w:val="6"/>
+          <w:numId w:val="7"/>
         </w:numPr>
         <w:ind w:left="1440" w:hanging="360"/>
-        <w:rPr>
-          <w:u w:val="none"/>
-        </w:rPr>
       </w:pPr>
       <w:r>
         <w:rPr>
@@ -2701,18 +3390,18 @@
         <w:rPr/>
         <w:drawing>
           <wp:inline distB="114300" distT="114300" distL="114300" distR="114300">
-            <wp:extent cx="5010150" cy="3224213"/>
+            <wp:extent cx="5943600" cy="3262313"/>
             <wp:effectExtent b="0" l="0" r="0" t="0"/>
-            <wp:docPr id="6" name="image8.png"/>
+            <wp:docPr id="7" name="image7.png"/>
             <a:graphic>
               <a:graphicData uri="http://schemas.openxmlformats.org/drawingml/2006/picture">
                 <pic:pic>
                   <pic:nvPicPr>
-                    <pic:cNvPr id="0" name="image8.png"/>
+                    <pic:cNvPr id="0" name="image7.png"/>
                     <pic:cNvPicPr preferRelativeResize="0"/>
                   </pic:nvPicPr>
                   <pic:blipFill>
-                    <a:blip r:embed="rId18"/>
+                    <a:blip r:embed="rId27"/>
                     <a:srcRect b="0" l="0" r="0" t="0"/>
                     <a:stretch>
                       <a:fillRect/>
@@ -2721,7 +3410,7 @@
                   <pic:spPr>
                     <a:xfrm>
                       <a:off x="0" y="0"/>
-                      <a:ext cx="5010150" cy="3224213"/>
+                      <a:ext cx="5943600" cy="3262313"/>
                     </a:xfrm>
                     <a:prstGeom prst="rect"/>
                     <a:ln/>
@@ -2742,12 +3431,9 @@
       <w:pPr>
         <w:numPr>
           <w:ilvl w:val="0"/>
-          <w:numId w:val="6"/>
+          <w:numId w:val="7"/>
         </w:numPr>
         <w:ind w:left="1440" w:hanging="360"/>
-        <w:rPr>
-          <w:u w:val="none"/>
-        </w:rPr>
       </w:pPr>
       <w:r>
         <w:rPr>
@@ -2774,16 +3460,16 @@
           <wp:inline distB="114300" distT="114300" distL="114300" distR="114300">
             <wp:extent cx="5943600" cy="5892800"/>
             <wp:effectExtent b="0" l="0" r="0" t="0"/>
-            <wp:docPr id="2" name="image4.png"/>
+            <wp:docPr id="17" name="image9.png"/>
             <a:graphic>
               <a:graphicData uri="http://schemas.openxmlformats.org/drawingml/2006/picture">
                 <pic:pic>
                   <pic:nvPicPr>
-                    <pic:cNvPr id="0" name="image4.png"/>
+                    <pic:cNvPr id="0" name="image9.png"/>
                     <pic:cNvPicPr preferRelativeResize="0"/>
                   </pic:nvPicPr>
                   <pic:blipFill>
-                    <a:blip r:embed="rId19"/>
+                    <a:blip r:embed="rId28"/>
                     <a:srcRect b="0" l="0" r="0" t="0"/>
                     <a:stretch>
                       <a:fillRect/>
@@ -2849,8 +3535,8 @@
           <w:szCs w:val="22"/>
         </w:rPr>
       </w:pPr>
-      <w:bookmarkStart w:colFirst="0" w:colLast="0" w:name="_768rhnki0tio" w:id="10"/>
-      <w:bookmarkEnd w:id="10"/>
+      <w:bookmarkStart w:colFirst="0" w:colLast="0" w:name="_768rhnki0tio" w:id="11"/>
+      <w:bookmarkEnd w:id="11"/>
       <w:r>
         <w:rPr>
           <w:rtl w:val="0"/>
@@ -2883,8 +3569,8 @@
         <w:spacing w:line="276" w:lineRule="auto"/>
         <w:rPr/>
       </w:pPr>
-      <w:bookmarkStart w:colFirst="0" w:colLast="0" w:name="_jptt25xnm1fy" w:id="11"/>
-      <w:bookmarkEnd w:id="11"/>
+      <w:bookmarkStart w:colFirst="0" w:colLast="0" w:name="_jptt25xnm1fy" w:id="12"/>
+      <w:bookmarkEnd w:id="12"/>
       <w:r>
         <w:rPr>
           <w:rtl w:val="0"/>
@@ -3435,18 +4121,16 @@
     </w:tbl>
     <w:p>
       <w:pPr>
-        <w:ind w:left="0" w:firstLine="0"/>
-        <w:rPr/>
-      </w:pPr>
-      <w:r>
-        <w:rPr>
-          <w:rtl w:val="0"/>
-        </w:rPr>
-      </w:r>
-    </w:p>
-    <w:p>
-      <w:pPr>
-        <w:ind w:left="0" w:firstLine="0"/>
+        <w:rPr/>
+      </w:pPr>
+      <w:r>
+        <w:rPr>
+          <w:rtl w:val="0"/>
+        </w:rPr>
+      </w:r>
+    </w:p>
+    <w:p>
+      <w:pPr>
         <w:rPr>
           <w:sz w:val="28"/>
           <w:szCs w:val="28"/>
@@ -3465,12 +4149,9 @@
       <w:pPr>
         <w:numPr>
           <w:ilvl w:val="0"/>
-          <w:numId w:val="5"/>
+          <w:numId w:val="1"/>
         </w:numPr>
         <w:ind w:left="720" w:hanging="360"/>
-        <w:rPr>
-          <w:u w:val="none"/>
-        </w:rPr>
       </w:pPr>
       <w:r>
         <w:rPr>
@@ -3496,12 +4177,9 @@
       <w:pPr>
         <w:numPr>
           <w:ilvl w:val="0"/>
-          <w:numId w:val="5"/>
+          <w:numId w:val="1"/>
         </w:numPr>
         <w:ind w:left="720" w:hanging="360"/>
-        <w:rPr>
-          <w:u w:val="none"/>
-        </w:rPr>
       </w:pPr>
       <w:r>
         <w:rPr>
@@ -3527,14 +4205,7 @@
           <w:b w:val="1"/>
           <w:rtl w:val="0"/>
         </w:rPr>
-        <w:t xml:space="preserve">3</w:t>
-      </w:r>
-      <w:r>
-        <w:rPr>
-          <w:b w:val="1"/>
-          <w:rtl w:val="0"/>
-        </w:rPr>
-        <w:t xml:space="preserve">.8 MB</w:t>
+        <w:t xml:space="preserve">3.8 MB</w:t>
       </w:r>
       <w:r>
         <w:rPr>
@@ -3545,6 +4216,27 @@
     </w:p>
     <w:p>
       <w:pPr>
+        <w:rPr/>
+      </w:pPr>
+      <w:r>
+        <w:rPr>
+          <w:rtl w:val="0"/>
+        </w:rPr>
+      </w:r>
+    </w:p>
+    <w:p>
+      <w:pPr>
+        <w:ind w:left="720" w:firstLine="0"/>
+        <w:rPr/>
+      </w:pPr>
+      <w:r>
+        <w:rPr>
+          <w:rtl w:val="0"/>
+        </w:rPr>
+      </w:r>
+    </w:p>
+    <w:p>
+      <w:pPr>
         <w:ind w:left="0" w:firstLine="0"/>
         <w:rPr/>
       </w:pPr>
@@ -3566,8 +4258,8 @@
       </w:r>
     </w:p>
     <w:sectPr>
-      <w:footerReference r:id="rId20" w:type="default"/>
-      <w:footerReference r:id="rId21" w:type="first"/>
+      <w:footerReference r:id="rId29" w:type="default"/>
+      <w:footerReference r:id="rId30" w:type="first"/>
       <w:pgSz w:h="15840" w:w="12240" w:orient="portrait"/>
       <w:pgMar w:bottom="1440" w:top="1440" w:left="1440" w:right="1440" w:header="720" w:footer="720"/>
       <w:pgNumType w:start="0"/>
@@ -3620,6 +4312,116 @@
   <w:abstractNum w:abstractNumId="1">
     <w:lvl w:ilvl="0">
       <w:start w:val="1"/>
+      <w:numFmt w:val="bullet"/>
+      <w:lvlText w:val="●"/>
+      <w:lvlJc w:val="left"/>
+      <w:pPr>
+        <w:ind w:left="720" w:hanging="360"/>
+      </w:pPr>
+      <w:rPr>
+        <w:u w:val="none"/>
+      </w:rPr>
+    </w:lvl>
+    <w:lvl w:ilvl="1">
+      <w:start w:val="1"/>
+      <w:numFmt w:val="bullet"/>
+      <w:lvlText w:val="○"/>
+      <w:lvlJc w:val="left"/>
+      <w:pPr>
+        <w:ind w:left="1440" w:hanging="360"/>
+      </w:pPr>
+      <w:rPr>
+        <w:u w:val="none"/>
+      </w:rPr>
+    </w:lvl>
+    <w:lvl w:ilvl="2">
+      <w:start w:val="1"/>
+      <w:numFmt w:val="bullet"/>
+      <w:lvlText w:val="■"/>
+      <w:lvlJc w:val="left"/>
+      <w:pPr>
+        <w:ind w:left="2160" w:hanging="360"/>
+      </w:pPr>
+      <w:rPr>
+        <w:u w:val="none"/>
+      </w:rPr>
+    </w:lvl>
+    <w:lvl w:ilvl="3">
+      <w:start w:val="1"/>
+      <w:numFmt w:val="bullet"/>
+      <w:lvlText w:val="●"/>
+      <w:lvlJc w:val="left"/>
+      <w:pPr>
+        <w:ind w:left="2880" w:hanging="360"/>
+      </w:pPr>
+      <w:rPr>
+        <w:u w:val="none"/>
+      </w:rPr>
+    </w:lvl>
+    <w:lvl w:ilvl="4">
+      <w:start w:val="1"/>
+      <w:numFmt w:val="bullet"/>
+      <w:lvlText w:val="○"/>
+      <w:lvlJc w:val="left"/>
+      <w:pPr>
+        <w:ind w:left="3600" w:hanging="360"/>
+      </w:pPr>
+      <w:rPr>
+        <w:u w:val="none"/>
+      </w:rPr>
+    </w:lvl>
+    <w:lvl w:ilvl="5">
+      <w:start w:val="1"/>
+      <w:numFmt w:val="bullet"/>
+      <w:lvlText w:val="■"/>
+      <w:lvlJc w:val="left"/>
+      <w:pPr>
+        <w:ind w:left="4320" w:hanging="360"/>
+      </w:pPr>
+      <w:rPr>
+        <w:u w:val="none"/>
+      </w:rPr>
+    </w:lvl>
+    <w:lvl w:ilvl="6">
+      <w:start w:val="1"/>
+      <w:numFmt w:val="bullet"/>
+      <w:lvlText w:val="●"/>
+      <w:lvlJc w:val="left"/>
+      <w:pPr>
+        <w:ind w:left="5040" w:hanging="360"/>
+      </w:pPr>
+      <w:rPr>
+        <w:u w:val="none"/>
+      </w:rPr>
+    </w:lvl>
+    <w:lvl w:ilvl="7">
+      <w:start w:val="1"/>
+      <w:numFmt w:val="bullet"/>
+      <w:lvlText w:val="○"/>
+      <w:lvlJc w:val="left"/>
+      <w:pPr>
+        <w:ind w:left="5760" w:hanging="360"/>
+      </w:pPr>
+      <w:rPr>
+        <w:u w:val="none"/>
+      </w:rPr>
+    </w:lvl>
+    <w:lvl w:ilvl="8">
+      <w:start w:val="1"/>
+      <w:numFmt w:val="bullet"/>
+      <w:lvlText w:val="■"/>
+      <w:lvlJc w:val="left"/>
+      <w:pPr>
+        <w:ind w:left="6480" w:hanging="360"/>
+      </w:pPr>
+      <w:rPr>
+        <w:u w:val="none"/>
+      </w:rPr>
+    </w:lvl>
+  </w:abstractNum>
+  <w:abstractNum w:abstractNumId="2">
+    <w:lvl w:ilvl="0">
+      <w:start w:val="1"/>
       <w:numFmt w:val="decimal"/>
       <w:lvlText w:val="%1."/>
       <w:lvlJc w:val="left"/>
@@ -3727,7 +4529,117 @@
       </w:rPr>
     </w:lvl>
   </w:abstractNum>
-  <w:abstractNum w:abstractNumId="2">
+  <w:abstractNum w:abstractNumId="3">
+    <w:lvl w:ilvl="0">
+      <w:start w:val="1"/>
+      <w:numFmt w:val="decimal"/>
+      <w:lvlText w:val="%1."/>
+      <w:lvlJc w:val="left"/>
+      <w:pPr>
+        <w:ind w:left="720" w:hanging="360"/>
+      </w:pPr>
+      <w:rPr>
+        <w:u w:val="none"/>
+      </w:rPr>
+    </w:lvl>
+    <w:lvl w:ilvl="1">
+      <w:start w:val="1"/>
+      <w:numFmt w:val="lowerLetter"/>
+      <w:lvlText w:val="%2."/>
+      <w:lvlJc w:val="left"/>
+      <w:pPr>
+        <w:ind w:left="1440" w:hanging="360"/>
+      </w:pPr>
+      <w:rPr>
+        <w:u w:val="none"/>
+      </w:rPr>
+    </w:lvl>
+    <w:lvl w:ilvl="2">
+      <w:start w:val="1"/>
+      <w:numFmt w:val="lowerRoman"/>
+      <w:lvlText w:val="%3."/>
+      <w:lvlJc w:val="right"/>
+      <w:pPr>
+        <w:ind w:left="2160" w:hanging="360"/>
+      </w:pPr>
+      <w:rPr>
+        <w:u w:val="none"/>
+      </w:rPr>
+    </w:lvl>
+    <w:lvl w:ilvl="3">
+      <w:start w:val="1"/>
+      <w:numFmt w:val="decimal"/>
+      <w:lvlText w:val="%4."/>
+      <w:lvlJc w:val="left"/>
+      <w:pPr>
+        <w:ind w:left="2880" w:hanging="360"/>
+      </w:pPr>
+      <w:rPr>
+        <w:u w:val="none"/>
+      </w:rPr>
+    </w:lvl>
+    <w:lvl w:ilvl="4">
+      <w:start w:val="1"/>
+      <w:numFmt w:val="lowerLetter"/>
+      <w:lvlText w:val="%5."/>
+      <w:lvlJc w:val="left"/>
+      <w:pPr>
+        <w:ind w:left="3600" w:hanging="360"/>
+      </w:pPr>
+      <w:rPr>
+        <w:u w:val="none"/>
+      </w:rPr>
+    </w:lvl>
+    <w:lvl w:ilvl="5">
+      <w:start w:val="1"/>
+      <w:numFmt w:val="lowerRoman"/>
+      <w:lvlText w:val="%6."/>
+      <w:lvlJc w:val="right"/>
+      <w:pPr>
+        <w:ind w:left="4320" w:hanging="360"/>
+      </w:pPr>
+      <w:rPr>
+        <w:u w:val="none"/>
+      </w:rPr>
+    </w:lvl>
+    <w:lvl w:ilvl="6">
+      <w:start w:val="1"/>
+      <w:numFmt w:val="decimal"/>
+      <w:lvlText w:val="%7."/>
+      <w:lvlJc w:val="left"/>
+      <w:pPr>
+        <w:ind w:left="5040" w:hanging="360"/>
+      </w:pPr>
+      <w:rPr>
+        <w:u w:val="none"/>
+      </w:rPr>
+    </w:lvl>
+    <w:lvl w:ilvl="7">
+      <w:start w:val="1"/>
+      <w:numFmt w:val="lowerLetter"/>
+      <w:lvlText w:val="%8."/>
+      <w:lvlJc w:val="left"/>
+      <w:pPr>
+        <w:ind w:left="5760" w:hanging="360"/>
+      </w:pPr>
+      <w:rPr>
+        <w:u w:val="none"/>
+      </w:rPr>
+    </w:lvl>
+    <w:lvl w:ilvl="8">
+      <w:start w:val="1"/>
+      <w:numFmt w:val="lowerRoman"/>
+      <w:lvlText w:val="%9."/>
+      <w:lvlJc w:val="right"/>
+      <w:pPr>
+        <w:ind w:left="6480" w:hanging="360"/>
+      </w:pPr>
+      <w:rPr>
+        <w:u w:val="none"/>
+      </w:rPr>
+    </w:lvl>
+  </w:abstractNum>
+  <w:abstractNum w:abstractNumId="4">
     <w:lvl w:ilvl="0">
       <w:start w:val="1"/>
       <w:numFmt w:val="bullet"/>
@@ -3837,7 +4749,7 @@
       </w:rPr>
     </w:lvl>
   </w:abstractNum>
-  <w:abstractNum w:abstractNumId="3">
+  <w:abstractNum w:abstractNumId="5">
     <w:lvl w:ilvl="0">
       <w:start w:val="1"/>
       <w:numFmt w:val="bullet"/>
@@ -3947,7 +4859,7 @@
       </w:rPr>
     </w:lvl>
   </w:abstractNum>
-  <w:abstractNum w:abstractNumId="4">
+  <w:abstractNum w:abstractNumId="6">
     <w:lvl w:ilvl="0">
       <w:start w:val="1"/>
       <w:numFmt w:val="decimal"/>
@@ -4057,117 +4969,7 @@
       </w:rPr>
     </w:lvl>
   </w:abstractNum>
-  <w:abstractNum w:abstractNumId="5">
-    <w:lvl w:ilvl="0">
-      <w:start w:val="1"/>
-      <w:numFmt w:val="bullet"/>
-      <w:lvlText w:val="●"/>
-      <w:lvlJc w:val="left"/>
-      <w:pPr>
-        <w:ind w:left="720" w:hanging="360"/>
-      </w:pPr>
-      <w:rPr>
-        <w:u w:val="none"/>
-      </w:rPr>
-    </w:lvl>
-    <w:lvl w:ilvl="1">
-      <w:start w:val="1"/>
-      <w:numFmt w:val="bullet"/>
-      <w:lvlText w:val="○"/>
-      <w:lvlJc w:val="left"/>
-      <w:pPr>
-        <w:ind w:left="1440" w:hanging="360"/>
-      </w:pPr>
-      <w:rPr>
-        <w:u w:val="none"/>
-      </w:rPr>
-    </w:lvl>
-    <w:lvl w:ilvl="2">
-      <w:start w:val="1"/>
-      <w:numFmt w:val="bullet"/>
-      <w:lvlText w:val="■"/>
-      <w:lvlJc w:val="left"/>
-      <w:pPr>
-        <w:ind w:left="2160" w:hanging="360"/>
-      </w:pPr>
-      <w:rPr>
-        <w:u w:val="none"/>
-      </w:rPr>
-    </w:lvl>
-    <w:lvl w:ilvl="3">
-      <w:start w:val="1"/>
-      <w:numFmt w:val="bullet"/>
-      <w:lvlText w:val="●"/>
-      <w:lvlJc w:val="left"/>
-      <w:pPr>
-        <w:ind w:left="2880" w:hanging="360"/>
-      </w:pPr>
-      <w:rPr>
-        <w:u w:val="none"/>
-      </w:rPr>
-    </w:lvl>
-    <w:lvl w:ilvl="4">
-      <w:start w:val="1"/>
-      <w:numFmt w:val="bullet"/>
-      <w:lvlText w:val="○"/>
-      <w:lvlJc w:val="left"/>
-      <w:pPr>
-        <w:ind w:left="3600" w:hanging="360"/>
-      </w:pPr>
-      <w:rPr>
-        <w:u w:val="none"/>
-      </w:rPr>
-    </w:lvl>
-    <w:lvl w:ilvl="5">
-      <w:start w:val="1"/>
-      <w:numFmt w:val="bullet"/>
-      <w:lvlText w:val="■"/>
-      <w:lvlJc w:val="left"/>
-      <w:pPr>
-        <w:ind w:left="4320" w:hanging="360"/>
-      </w:pPr>
-      <w:rPr>
-        <w:u w:val="none"/>
-      </w:rPr>
-    </w:lvl>
-    <w:lvl w:ilvl="6">
-      <w:start w:val="1"/>
-      <w:numFmt w:val="bullet"/>
-      <w:lvlText w:val="●"/>
-      <w:lvlJc w:val="left"/>
-      <w:pPr>
-        <w:ind w:left="5040" w:hanging="360"/>
-      </w:pPr>
-      <w:rPr>
-        <w:u w:val="none"/>
-      </w:rPr>
-    </w:lvl>
-    <w:lvl w:ilvl="7">
-      <w:start w:val="1"/>
-      <w:numFmt w:val="bullet"/>
-      <w:lvlText w:val="○"/>
-      <w:lvlJc w:val="left"/>
-      <w:pPr>
-        <w:ind w:left="5760" w:hanging="360"/>
-      </w:pPr>
-      <w:rPr>
-        <w:u w:val="none"/>
-      </w:rPr>
-    </w:lvl>
-    <w:lvl w:ilvl="8">
-      <w:start w:val="1"/>
-      <w:numFmt w:val="bullet"/>
-      <w:lvlText w:val="■"/>
-      <w:lvlJc w:val="left"/>
-      <w:pPr>
-        <w:ind w:left="6480" w:hanging="360"/>
-      </w:pPr>
-      <w:rPr>
-        <w:u w:val="none"/>
-      </w:rPr>
-    </w:lvl>
-  </w:abstractNum>
-  <w:abstractNum w:abstractNumId="6">
+  <w:abstractNum w:abstractNumId="7">
     <w:lvl w:ilvl="0">
       <w:start w:val="1"/>
       <w:numFmt w:val="decimal"/>
@@ -4294,6 +5096,9 @@
   </w:num>
   <w:num w:numId="6">
     <w:abstractNumId w:val="6"/>
+  </w:num>
+  <w:num w:numId="7">
+    <w:abstractNumId w:val="7"/>
   </w:num>
 </w:numbering>
 </file>

</xml_diff>